<commit_message>
subject one finished subject two finished
</commit_message>
<xml_diff>
--- a/المسألة الأولى.docx
+++ b/المسألة الأولى.docx
@@ -20,7 +20,27 @@
           <w:rtl/>
           <w:lang w:bidi="ar-SY"/>
         </w:rPr>
-        <w:t>المسألة الأولى - الرماز لبرنامج حساب أهلية الحصول على قرض شخصي</w:t>
+        <w:t xml:space="preserve">المسألة الأولى </w:t>
+      </w:r>
+      <w:r>
+        <w:rPr>
+          <w:rFonts w:hint="cs"/>
+          <w:sz w:val="28"/>
+          <w:szCs w:val="28"/>
+          <w:rtl/>
+          <w:lang w:bidi="ar-SY"/>
+        </w:rPr>
+        <w:t>_</w:t>
+      </w:r>
+      <w:r>
+        <w:rPr>
+          <w:rFonts w:hint="cs"/>
+          <w:sz w:val="28"/>
+          <w:szCs w:val="28"/>
+          <w:rtl/>
+          <w:lang w:bidi="ar-SY"/>
+        </w:rPr>
+        <w:t xml:space="preserve"> الرماز لبرنامج حساب أهلية الحصول على قرض شخصي</w:t>
       </w:r>
     </w:p>
     <w:p>
@@ -122,8 +142,34 @@
           <w:szCs w:val="28"/>
           <w:lang w:bidi="ar-SY"/>
         </w:rPr>
-        <w:t xml:space="preserve"> monthly-income</w:t>
-      </w:r>
+        <w:t xml:space="preserve"> </w:t>
+      </w:r>
+      <w:proofErr w:type="spellStart"/>
+      <w:r>
+        <w:rPr>
+          <w:sz w:val="28"/>
+          <w:szCs w:val="28"/>
+          <w:lang w:bidi="ar-SY"/>
+        </w:rPr>
+        <w:t>monthly</w:t>
+      </w:r>
+      <w:r>
+        <w:rPr>
+          <w:sz w:val="28"/>
+          <w:szCs w:val="28"/>
+          <w:lang w:bidi="ar-SY"/>
+        </w:rPr>
+        <w:t>_</w:t>
+      </w:r>
+      <w:r>
+        <w:rPr>
+          <w:sz w:val="28"/>
+          <w:szCs w:val="28"/>
+          <w:lang w:bidi="ar-SY"/>
+        </w:rPr>
+        <w:t>income</w:t>
+      </w:r>
+      <w:proofErr w:type="spellEnd"/>
     </w:p>
     <w:p>
       <w:pPr>
@@ -156,8 +202,34 @@
           <w:szCs w:val="28"/>
           <w:lang w:bidi="ar-SY"/>
         </w:rPr>
-        <w:t xml:space="preserve"> loan-value</w:t>
-      </w:r>
+        <w:t xml:space="preserve"> </w:t>
+      </w:r>
+      <w:proofErr w:type="spellStart"/>
+      <w:r>
+        <w:rPr>
+          <w:sz w:val="28"/>
+          <w:szCs w:val="28"/>
+          <w:lang w:bidi="ar-SY"/>
+        </w:rPr>
+        <w:t>loan</w:t>
+      </w:r>
+      <w:r>
+        <w:rPr>
+          <w:sz w:val="28"/>
+          <w:szCs w:val="28"/>
+          <w:lang w:bidi="ar-SY"/>
+        </w:rPr>
+        <w:t>_</w:t>
+      </w:r>
+      <w:r>
+        <w:rPr>
+          <w:sz w:val="28"/>
+          <w:szCs w:val="28"/>
+          <w:lang w:bidi="ar-SY"/>
+        </w:rPr>
+        <w:t>value</w:t>
+      </w:r>
+      <w:proofErr w:type="spellEnd"/>
     </w:p>
     <w:p>
       <w:pPr>
@@ -184,14 +256,32 @@
         </w:rPr>
         <w:sym w:font="Wingdings" w:char="F0E0"/>
       </w:r>
-      <w:r>
-        <w:rPr>
-          <w:sz w:val="28"/>
-          <w:szCs w:val="28"/>
-          <w:lang w:bidi="ar-SY"/>
-        </w:rPr>
-        <w:t>monthly-payment</w:t>
-      </w:r>
+      <w:proofErr w:type="spellStart"/>
+      <w:r>
+        <w:rPr>
+          <w:sz w:val="28"/>
+          <w:szCs w:val="28"/>
+          <w:lang w:bidi="ar-SY"/>
+        </w:rPr>
+        <w:t>monthly</w:t>
+      </w:r>
+      <w:r>
+        <w:rPr>
+          <w:sz w:val="28"/>
+          <w:szCs w:val="28"/>
+          <w:lang w:bidi="ar-SY"/>
+        </w:rPr>
+        <w:t>_</w:t>
+      </w:r>
+      <w:r>
+        <w:rPr>
+          <w:sz w:val="28"/>
+          <w:szCs w:val="28"/>
+          <w:lang w:bidi="ar-SY"/>
+        </w:rPr>
+        <w:t>payment</w:t>
+      </w:r>
+      <w:proofErr w:type="spellEnd"/>
     </w:p>
     <w:p>
       <w:pPr>
@@ -258,8 +348,102 @@
           <w:szCs w:val="28"/>
           <w:lang w:bidi="ar-SY"/>
         </w:rPr>
-        <w:t xml:space="preserve"> total-monthly-payment</w:t>
-      </w:r>
+        <w:t xml:space="preserve"> </w:t>
+      </w:r>
+      <w:proofErr w:type="spellStart"/>
+      <w:r>
+        <w:rPr>
+          <w:sz w:val="28"/>
+          <w:szCs w:val="28"/>
+          <w:lang w:bidi="ar-SY"/>
+        </w:rPr>
+        <w:t>total</w:t>
+      </w:r>
+      <w:r>
+        <w:rPr>
+          <w:sz w:val="28"/>
+          <w:szCs w:val="28"/>
+          <w:lang w:bidi="ar-SY"/>
+        </w:rPr>
+        <w:t>_</w:t>
+      </w:r>
+      <w:r>
+        <w:rPr>
+          <w:sz w:val="28"/>
+          <w:szCs w:val="28"/>
+          <w:lang w:bidi="ar-SY"/>
+        </w:rPr>
+        <w:t>monthly</w:t>
+      </w:r>
+      <w:r>
+        <w:rPr>
+          <w:sz w:val="28"/>
+          <w:szCs w:val="28"/>
+          <w:lang w:bidi="ar-SY"/>
+        </w:rPr>
+        <w:t>_</w:t>
+      </w:r>
+      <w:r>
+        <w:rPr>
+          <w:sz w:val="28"/>
+          <w:szCs w:val="28"/>
+          <w:lang w:bidi="ar-SY"/>
+        </w:rPr>
+        <w:t>payment</w:t>
+      </w:r>
+      <w:proofErr w:type="spellEnd"/>
+    </w:p>
+    <w:p>
+      <w:pPr>
+        <w:pStyle w:val="ListParagraph"/>
+        <w:rPr>
+          <w:sz w:val="28"/>
+          <w:szCs w:val="28"/>
+          <w:lang w:bidi="ar-SY"/>
+        </w:rPr>
+      </w:pPr>
+      <w:r>
+        <w:rPr>
+          <w:sz w:val="28"/>
+          <w:szCs w:val="28"/>
+          <w:lang w:bidi="ar-SY"/>
+        </w:rPr>
+        <w:t xml:space="preserve">[] </w:t>
+      </w:r>
+      <w:r>
+        <w:rPr>
+          <w:sz w:val="28"/>
+          <w:szCs w:val="28"/>
+          <w:lang w:bidi="ar-SY"/>
+        </w:rPr>
+        <w:sym w:font="Wingdings" w:char="F0E0"/>
+      </w:r>
+      <w:r>
+        <w:rPr>
+          <w:sz w:val="28"/>
+          <w:szCs w:val="28"/>
+          <w:lang w:bidi="ar-SY"/>
+        </w:rPr>
+        <w:t xml:space="preserve"> </w:t>
+      </w:r>
+      <w:proofErr w:type="spellStart"/>
+      <w:r>
+        <w:rPr>
+          <w:sz w:val="28"/>
+          <w:szCs w:val="28"/>
+          <w:lang w:bidi="ar-SY"/>
+        </w:rPr>
+        <w:t>ban</w:t>
+      </w:r>
+      <w:r>
+        <w:rPr>
+          <w:sz w:val="28"/>
+          <w:szCs w:val="28"/>
+          <w:lang w:bidi="ar-SY"/>
+        </w:rPr>
+        <w:t>_reason</w:t>
+      </w:r>
+      <w:proofErr w:type="spellEnd"/>
     </w:p>
     <w:p>
       <w:pPr>
@@ -310,141 +494,7 @@
           <w:szCs w:val="28"/>
           <w:lang w:bidi="ar-SY"/>
         </w:rPr>
-        <w:t>If age &gt;=21 and a</w:t>
-      </w:r>
-      <w:r>
-        <w:rPr>
-          <w:sz w:val="28"/>
-          <w:szCs w:val="28"/>
-          <w:lang w:bidi="ar-SY"/>
-        </w:rPr>
-        <w:t>ge &lt;65</w:t>
-      </w:r>
-    </w:p>
-    <w:p>
-      <w:pPr>
-        <w:pStyle w:val="ListParagraph"/>
-        <w:numPr>
-          <w:ilvl w:val="1"/>
-          <w:numId w:val="2"/>
-        </w:numPr>
-        <w:rPr>
-          <w:sz w:val="28"/>
-          <w:szCs w:val="28"/>
-          <w:lang w:bidi="ar-SY"/>
-        </w:rPr>
-      </w:pPr>
-      <w:r>
-        <w:rPr>
-          <w:sz w:val="28"/>
-          <w:szCs w:val="28"/>
-          <w:lang w:bidi="ar-SY"/>
-        </w:rPr>
-        <w:t>Read monthly-income</w:t>
-      </w:r>
-    </w:p>
-    <w:p>
-      <w:pPr>
-        <w:pStyle w:val="ListParagraph"/>
-        <w:numPr>
-          <w:ilvl w:val="1"/>
-          <w:numId w:val="2"/>
-        </w:numPr>
-        <w:rPr>
-          <w:sz w:val="28"/>
-          <w:szCs w:val="28"/>
-          <w:lang w:bidi="ar-SY"/>
-        </w:rPr>
-      </w:pPr>
-      <w:r>
-        <w:rPr>
-          <w:sz w:val="28"/>
-          <w:szCs w:val="28"/>
-          <w:lang w:bidi="ar-SY"/>
-        </w:rPr>
-        <w:t>If monthly-income</w:t>
-      </w:r>
-      <w:r>
-        <w:rPr>
-          <w:sz w:val="28"/>
-          <w:szCs w:val="28"/>
-          <w:lang w:bidi="ar-SY"/>
-        </w:rPr>
-        <w:t>&lt;</w:t>
-      </w:r>
-      <w:r>
-        <w:rPr>
-          <w:sz w:val="28"/>
-          <w:szCs w:val="28"/>
-          <w:lang w:bidi="ar-SY"/>
-        </w:rPr>
-        <w:t>3000</w:t>
-      </w:r>
-    </w:p>
-    <w:p>
-      <w:pPr>
-        <w:pStyle w:val="ListParagraph"/>
-        <w:ind w:left="1440" w:firstLine="720"/>
-        <w:rPr>
-          <w:sz w:val="28"/>
-          <w:szCs w:val="28"/>
-          <w:lang w:bidi="ar-SY"/>
-        </w:rPr>
-      </w:pPr>
-      <w:r>
-        <w:rPr>
-          <w:sz w:val="28"/>
-          <w:szCs w:val="28"/>
-          <w:lang w:bidi="ar-SY"/>
-        </w:rPr>
-        <w:t>Write “</w:t>
-      </w:r>
-      <w:r>
-        <w:rPr>
-          <w:rFonts w:hint="cs"/>
-          <w:sz w:val="28"/>
-          <w:szCs w:val="28"/>
-          <w:rtl/>
-          <w:lang w:bidi="ar-SY"/>
-        </w:rPr>
-        <w:t xml:space="preserve">الدخل الشهري غير </w:t>
-      </w:r>
-      <w:r>
-        <w:rPr>
-          <w:rFonts w:hint="cs"/>
-          <w:sz w:val="28"/>
-          <w:szCs w:val="28"/>
-          <w:rtl/>
-          <w:lang w:bidi="ar-SY"/>
-        </w:rPr>
-        <w:t>كاف</w:t>
-      </w:r>
-      <w:r>
-        <w:rPr>
-          <w:sz w:val="28"/>
-          <w:szCs w:val="28"/>
-          <w:lang w:bidi="ar-SY"/>
-        </w:rPr>
-        <w:t>”</w:t>
-      </w:r>
-    </w:p>
-    <w:p>
-      <w:pPr>
-        <w:pStyle w:val="ListParagraph"/>
-        <w:ind w:left="1440"/>
-        <w:rPr>
-          <w:sz w:val="28"/>
-          <w:szCs w:val="28"/>
-          <w:lang w:bidi="ar-SY"/>
-        </w:rPr>
-      </w:pPr>
-      <w:r>
-        <w:rPr>
-          <w:sz w:val="28"/>
-          <w:szCs w:val="28"/>
-          <w:lang w:bidi="ar-SY"/>
-        </w:rPr>
-        <w:t>Else</w:t>
+        <w:t>Check age is positive numeric value</w:t>
       </w:r>
     </w:p>
     <w:p>
@@ -452,7 +502,7 @@
         <w:pStyle w:val="ListParagraph"/>
         <w:numPr>
           <w:ilvl w:val="0"/>
-          <w:numId w:val="4"/>
+          <w:numId w:val="2"/>
         </w:numPr>
         <w:rPr>
           <w:sz w:val="28"/>
@@ -466,15 +516,49 @@
           <w:szCs w:val="28"/>
           <w:lang w:bidi="ar-SY"/>
         </w:rPr>
-        <w:t>Read loan-value</w:t>
-      </w:r>
+        <w:t>read</w:t>
+      </w:r>
+      <w:r>
+        <w:rPr>
+          <w:sz w:val="28"/>
+          <w:szCs w:val="28"/>
+          <w:lang w:bidi="ar-SY"/>
+        </w:rPr>
+        <w:t xml:space="preserve"> </w:t>
+      </w:r>
+      <w:proofErr w:type="spellStart"/>
+      <w:r>
+        <w:rPr>
+          <w:sz w:val="28"/>
+          <w:szCs w:val="28"/>
+          <w:lang w:bidi="ar-SY"/>
+        </w:rPr>
+        <w:t>monthly</w:t>
+      </w:r>
+      <w:r>
+        <w:rPr>
+          <w:sz w:val="28"/>
+          <w:szCs w:val="28"/>
+          <w:lang w:bidi="ar-SY"/>
+        </w:rPr>
+        <w:t>_</w:t>
+      </w:r>
+      <w:r>
+        <w:rPr>
+          <w:sz w:val="28"/>
+          <w:szCs w:val="28"/>
+          <w:lang w:bidi="ar-SY"/>
+        </w:rPr>
+        <w:t>income</w:t>
+      </w:r>
+      <w:proofErr w:type="spellEnd"/>
     </w:p>
     <w:p>
       <w:pPr>
         <w:pStyle w:val="ListParagraph"/>
         <w:numPr>
           <w:ilvl w:val="0"/>
-          <w:numId w:val="4"/>
+          <w:numId w:val="2"/>
         </w:numPr>
         <w:rPr>
           <w:sz w:val="28"/>
@@ -488,27 +572,212 @@
           <w:szCs w:val="28"/>
           <w:lang w:bidi="ar-SY"/>
         </w:rPr>
-        <w:t>If loan-value&lt;=5000</w:t>
+        <w:t xml:space="preserve">Check </w:t>
+      </w:r>
+      <w:proofErr w:type="spellStart"/>
+      <w:r>
+        <w:rPr>
+          <w:sz w:val="28"/>
+          <w:szCs w:val="28"/>
+          <w:lang w:bidi="ar-SY"/>
+        </w:rPr>
+        <w:t>monthly_income</w:t>
+      </w:r>
+      <w:proofErr w:type="spellEnd"/>
+      <w:r>
+        <w:rPr>
+          <w:sz w:val="28"/>
+          <w:szCs w:val="28"/>
+          <w:lang w:bidi="ar-SY"/>
+        </w:rPr>
+        <w:t xml:space="preserve"> </w:t>
+      </w:r>
+      <w:r>
+        <w:rPr>
+          <w:sz w:val="28"/>
+          <w:szCs w:val="28"/>
+          <w:lang w:bidi="ar-SY"/>
+        </w:rPr>
+        <w:t>is positive numeric value</w:t>
       </w:r>
     </w:p>
     <w:p>
       <w:pPr>
         <w:pStyle w:val="ListParagraph"/>
-        <w:ind w:left="2880"/>
-        <w:rPr>
-          <w:sz w:val="28"/>
-          <w:szCs w:val="28"/>
-          <w:lang w:bidi="ar-SY"/>
-        </w:rPr>
-      </w:pPr>
-      <w:r>
-        <w:rPr>
-          <w:sz w:val="28"/>
-          <w:szCs w:val="28"/>
-          <w:lang w:bidi="ar-SY"/>
-        </w:rPr>
-        <w:t>Write “</w:t>
-      </w:r>
+        <w:numPr>
+          <w:ilvl w:val="0"/>
+          <w:numId w:val="2"/>
+        </w:numPr>
+        <w:rPr>
+          <w:sz w:val="28"/>
+          <w:szCs w:val="28"/>
+          <w:lang w:bidi="ar-SY"/>
+        </w:rPr>
+      </w:pPr>
+      <w:r>
+        <w:rPr>
+          <w:sz w:val="28"/>
+          <w:szCs w:val="28"/>
+          <w:lang w:bidi="ar-SY"/>
+        </w:rPr>
+        <w:t>read</w:t>
+      </w:r>
+      <w:r>
+        <w:rPr>
+          <w:sz w:val="28"/>
+          <w:szCs w:val="28"/>
+          <w:lang w:bidi="ar-SY"/>
+        </w:rPr>
+        <w:t xml:space="preserve"> </w:t>
+      </w:r>
+      <w:proofErr w:type="spellStart"/>
+      <w:r>
+        <w:rPr>
+          <w:sz w:val="28"/>
+          <w:szCs w:val="28"/>
+          <w:lang w:bidi="ar-SY"/>
+        </w:rPr>
+        <w:t>loan</w:t>
+      </w:r>
+      <w:r>
+        <w:rPr>
+          <w:sz w:val="28"/>
+          <w:szCs w:val="28"/>
+          <w:lang w:bidi="ar-SY"/>
+        </w:rPr>
+        <w:t>_</w:t>
+      </w:r>
+      <w:r>
+        <w:rPr>
+          <w:sz w:val="28"/>
+          <w:szCs w:val="28"/>
+          <w:lang w:bidi="ar-SY"/>
+        </w:rPr>
+        <w:t>value</w:t>
+      </w:r>
+      <w:proofErr w:type="spellEnd"/>
+    </w:p>
+    <w:p>
+      <w:pPr>
+        <w:pStyle w:val="ListParagraph"/>
+        <w:numPr>
+          <w:ilvl w:val="0"/>
+          <w:numId w:val="2"/>
+        </w:numPr>
+        <w:rPr>
+          <w:sz w:val="28"/>
+          <w:szCs w:val="28"/>
+          <w:lang w:bidi="ar-SY"/>
+        </w:rPr>
+      </w:pPr>
+      <w:r>
+        <w:rPr>
+          <w:sz w:val="28"/>
+          <w:szCs w:val="28"/>
+          <w:lang w:bidi="ar-SY"/>
+        </w:rPr>
+        <w:t xml:space="preserve">Check </w:t>
+      </w:r>
+      <w:proofErr w:type="spellStart"/>
+      <w:r>
+        <w:rPr>
+          <w:sz w:val="28"/>
+          <w:szCs w:val="28"/>
+          <w:lang w:bidi="ar-SY"/>
+        </w:rPr>
+        <w:t>loan_value</w:t>
+      </w:r>
+      <w:proofErr w:type="spellEnd"/>
+      <w:r>
+        <w:rPr>
+          <w:sz w:val="28"/>
+          <w:szCs w:val="28"/>
+          <w:lang w:bidi="ar-SY"/>
+        </w:rPr>
+        <w:t xml:space="preserve"> </w:t>
+      </w:r>
+      <w:bookmarkStart w:id="0" w:name="_GoBack"/>
+      <w:bookmarkEnd w:id="0"/>
+      <w:r>
+        <w:rPr>
+          <w:sz w:val="28"/>
+          <w:szCs w:val="28"/>
+          <w:lang w:bidi="ar-SY"/>
+        </w:rPr>
+        <w:t>is positive numeric value</w:t>
+      </w:r>
+    </w:p>
+    <w:p>
+      <w:pPr>
+        <w:pStyle w:val="ListParagraph"/>
+        <w:numPr>
+          <w:ilvl w:val="0"/>
+          <w:numId w:val="2"/>
+        </w:numPr>
+        <w:rPr>
+          <w:sz w:val="28"/>
+          <w:szCs w:val="28"/>
+          <w:lang w:bidi="ar-SY"/>
+        </w:rPr>
+      </w:pPr>
+      <w:r>
+        <w:rPr>
+          <w:sz w:val="28"/>
+          <w:szCs w:val="28"/>
+          <w:lang w:bidi="ar-SY"/>
+        </w:rPr>
+        <w:t xml:space="preserve">If age </w:t>
+      </w:r>
+      <w:r>
+        <w:rPr>
+          <w:sz w:val="28"/>
+          <w:szCs w:val="28"/>
+          <w:lang w:bidi="ar-SY"/>
+        </w:rPr>
+        <w:t xml:space="preserve">&lt; </w:t>
+      </w:r>
+      <w:r>
+        <w:rPr>
+          <w:sz w:val="28"/>
+          <w:szCs w:val="28"/>
+          <w:lang w:bidi="ar-SY"/>
+        </w:rPr>
+        <w:t>21 and a</w:t>
+      </w:r>
+      <w:r>
+        <w:rPr>
+          <w:sz w:val="28"/>
+          <w:szCs w:val="28"/>
+          <w:lang w:bidi="ar-SY"/>
+        </w:rPr>
+        <w:t xml:space="preserve">ge </w:t>
+      </w:r>
+      <w:r>
+        <w:rPr>
+          <w:sz w:val="28"/>
+          <w:szCs w:val="28"/>
+          <w:lang w:bidi="ar-SY"/>
+        </w:rPr>
+        <w:t>&gt;=</w:t>
+      </w:r>
+      <w:r>
+        <w:rPr>
+          <w:sz w:val="28"/>
+          <w:szCs w:val="28"/>
+          <w:lang w:bidi="ar-SY"/>
+        </w:rPr>
+        <w:t>65</w:t>
+      </w:r>
+    </w:p>
+    <w:p>
+      <w:pPr>
+        <w:ind w:left="720"/>
+        <w:rPr>
+          <w:sz w:val="28"/>
+          <w:szCs w:val="28"/>
+          <w:lang w:bidi="ar-SY"/>
+        </w:rPr>
+      </w:pPr>
       <w:r>
         <w:rPr>
           <w:rFonts w:hint="cs"/>
@@ -517,6 +786,348 @@
           <w:rtl/>
           <w:lang w:bidi="ar-SY"/>
         </w:rPr>
+        <w:t>اضافة</w:t>
+      </w:r>
+      <w:r>
+        <w:rPr>
+          <w:sz w:val="28"/>
+          <w:szCs w:val="28"/>
+          <w:lang w:bidi="ar-SY"/>
+        </w:rPr>
+        <w:t xml:space="preserve"> “ </w:t>
+      </w:r>
+      <w:r>
+        <w:rPr>
+          <w:rFonts w:hint="cs"/>
+          <w:sz w:val="28"/>
+          <w:szCs w:val="28"/>
+          <w:rtl/>
+          <w:lang w:bidi="ar-SY"/>
+        </w:rPr>
+        <w:t>العمر غير مناسب</w:t>
+      </w:r>
+      <w:r>
+        <w:rPr>
+          <w:sz w:val="28"/>
+          <w:szCs w:val="28"/>
+          <w:lang w:bidi="ar-SY"/>
+        </w:rPr>
+        <w:t xml:space="preserve"> “ </w:t>
+      </w:r>
+      <w:r>
+        <w:rPr>
+          <w:sz w:val="28"/>
+          <w:szCs w:val="28"/>
+          <w:lang w:bidi="ar-SY"/>
+        </w:rPr>
+        <w:sym w:font="Wingdings" w:char="F0E0"/>
+      </w:r>
+      <w:r>
+        <w:rPr>
+          <w:sz w:val="28"/>
+          <w:szCs w:val="28"/>
+          <w:lang w:bidi="ar-SY"/>
+        </w:rPr>
+        <w:t xml:space="preserve"> </w:t>
+      </w:r>
+      <w:proofErr w:type="spellStart"/>
+      <w:r>
+        <w:rPr>
+          <w:sz w:val="28"/>
+          <w:szCs w:val="28"/>
+          <w:lang w:bidi="ar-SY"/>
+        </w:rPr>
+        <w:t>ban</w:t>
+      </w:r>
+      <w:r>
+        <w:rPr>
+          <w:sz w:val="28"/>
+          <w:szCs w:val="28"/>
+          <w:lang w:bidi="ar-SY"/>
+        </w:rPr>
+        <w:t>_</w:t>
+      </w:r>
+      <w:r>
+        <w:rPr>
+          <w:sz w:val="28"/>
+          <w:szCs w:val="28"/>
+          <w:lang w:bidi="ar-SY"/>
+        </w:rPr>
+        <w:t>reason</w:t>
+      </w:r>
+      <w:proofErr w:type="spellEnd"/>
+    </w:p>
+    <w:p>
+      <w:pPr>
+        <w:pStyle w:val="ListParagraph"/>
+        <w:numPr>
+          <w:ilvl w:val="0"/>
+          <w:numId w:val="2"/>
+        </w:numPr>
+        <w:rPr>
+          <w:sz w:val="28"/>
+          <w:szCs w:val="28"/>
+          <w:lang w:bidi="ar-SY"/>
+        </w:rPr>
+      </w:pPr>
+      <w:r>
+        <w:rPr>
+          <w:sz w:val="28"/>
+          <w:szCs w:val="28"/>
+          <w:lang w:bidi="ar-SY"/>
+        </w:rPr>
+        <w:t xml:space="preserve">If </w:t>
+      </w:r>
+      <w:proofErr w:type="spellStart"/>
+      <w:r>
+        <w:rPr>
+          <w:sz w:val="28"/>
+          <w:szCs w:val="28"/>
+          <w:lang w:bidi="ar-SY"/>
+        </w:rPr>
+        <w:t>monthly</w:t>
+      </w:r>
+      <w:r>
+        <w:rPr>
+          <w:sz w:val="28"/>
+          <w:szCs w:val="28"/>
+          <w:lang w:bidi="ar-SY"/>
+        </w:rPr>
+        <w:t>_</w:t>
+      </w:r>
+      <w:r>
+        <w:rPr>
+          <w:sz w:val="28"/>
+          <w:szCs w:val="28"/>
+          <w:lang w:bidi="ar-SY"/>
+        </w:rPr>
+        <w:t>income</w:t>
+      </w:r>
+      <w:proofErr w:type="spellEnd"/>
+      <w:r>
+        <w:rPr>
+          <w:sz w:val="28"/>
+          <w:szCs w:val="28"/>
+          <w:lang w:bidi="ar-SY"/>
+        </w:rPr>
+        <w:t>&lt;</w:t>
+      </w:r>
+      <w:r>
+        <w:rPr>
+          <w:sz w:val="28"/>
+          <w:szCs w:val="28"/>
+          <w:lang w:bidi="ar-SY"/>
+        </w:rPr>
+        <w:t>3000</w:t>
+      </w:r>
+    </w:p>
+    <w:p>
+      <w:pPr>
+        <w:pStyle w:val="ListParagraph"/>
+        <w:rPr>
+          <w:sz w:val="28"/>
+          <w:szCs w:val="28"/>
+          <w:lang w:bidi="ar-SY"/>
+        </w:rPr>
+      </w:pPr>
+      <w:r>
+        <w:rPr>
+          <w:rFonts w:hint="cs"/>
+          <w:sz w:val="28"/>
+          <w:szCs w:val="28"/>
+          <w:rtl/>
+          <w:lang w:bidi="ar-SY"/>
+        </w:rPr>
+        <w:t xml:space="preserve">اضافة </w:t>
+      </w:r>
+      <w:r>
+        <w:rPr>
+          <w:sz w:val="28"/>
+          <w:szCs w:val="28"/>
+          <w:lang w:bidi="ar-SY"/>
+        </w:rPr>
+        <w:t xml:space="preserve"> “</w:t>
+      </w:r>
+      <w:r>
+        <w:rPr>
+          <w:rFonts w:hint="cs"/>
+          <w:sz w:val="28"/>
+          <w:szCs w:val="28"/>
+          <w:rtl/>
+          <w:lang w:bidi="ar-SY"/>
+        </w:rPr>
+        <w:t xml:space="preserve">الدخل الشهري غير </w:t>
+      </w:r>
+      <w:r>
+        <w:rPr>
+          <w:rFonts w:hint="cs"/>
+          <w:sz w:val="28"/>
+          <w:szCs w:val="28"/>
+          <w:rtl/>
+          <w:lang w:bidi="ar-SY"/>
+        </w:rPr>
+        <w:t>كاف</w:t>
+      </w:r>
+      <w:r>
+        <w:rPr>
+          <w:sz w:val="28"/>
+          <w:szCs w:val="28"/>
+          <w:lang w:bidi="ar-SY"/>
+        </w:rPr>
+        <w:t>”</w:t>
+      </w:r>
+      <w:r>
+        <w:rPr>
+          <w:rFonts w:hint="cs"/>
+          <w:sz w:val="28"/>
+          <w:szCs w:val="28"/>
+          <w:rtl/>
+          <w:lang w:bidi="ar-SY"/>
+        </w:rPr>
+        <w:t xml:space="preserve">  </w:t>
+      </w:r>
+      <w:r>
+        <w:rPr>
+          <w:sz w:val="28"/>
+          <w:szCs w:val="28"/>
+          <w:lang w:bidi="ar-SY"/>
+        </w:rPr>
+        <w:t xml:space="preserve"> </w:t>
+      </w:r>
+      <w:r>
+        <w:rPr>
+          <w:sz w:val="28"/>
+          <w:szCs w:val="28"/>
+          <w:lang w:bidi="ar-SY"/>
+        </w:rPr>
+        <w:sym w:font="Wingdings" w:char="F0E0"/>
+      </w:r>
+      <w:r>
+        <w:rPr>
+          <w:sz w:val="28"/>
+          <w:szCs w:val="28"/>
+          <w:lang w:bidi="ar-SY"/>
+        </w:rPr>
+        <w:t xml:space="preserve"> </w:t>
+      </w:r>
+      <w:proofErr w:type="spellStart"/>
+      <w:r>
+        <w:rPr>
+          <w:sz w:val="28"/>
+          <w:szCs w:val="28"/>
+          <w:lang w:bidi="ar-SY"/>
+        </w:rPr>
+        <w:t>ban</w:t>
+      </w:r>
+      <w:r>
+        <w:rPr>
+          <w:sz w:val="28"/>
+          <w:szCs w:val="28"/>
+          <w:lang w:bidi="ar-SY"/>
+        </w:rPr>
+        <w:t>_</w:t>
+      </w:r>
+      <w:r>
+        <w:rPr>
+          <w:sz w:val="28"/>
+          <w:szCs w:val="28"/>
+          <w:lang w:bidi="ar-SY"/>
+        </w:rPr>
+        <w:t>reason</w:t>
+      </w:r>
+      <w:proofErr w:type="spellEnd"/>
+    </w:p>
+    <w:p>
+      <w:pPr>
+        <w:pStyle w:val="ListParagraph"/>
+        <w:numPr>
+          <w:ilvl w:val="0"/>
+          <w:numId w:val="2"/>
+        </w:numPr>
+        <w:rPr>
+          <w:sz w:val="28"/>
+          <w:szCs w:val="28"/>
+          <w:lang w:bidi="ar-SY"/>
+        </w:rPr>
+      </w:pPr>
+      <w:r>
+        <w:rPr>
+          <w:sz w:val="28"/>
+          <w:szCs w:val="28"/>
+          <w:lang w:bidi="ar-SY"/>
+        </w:rPr>
+        <w:t xml:space="preserve">If </w:t>
+      </w:r>
+      <w:proofErr w:type="spellStart"/>
+      <w:r>
+        <w:rPr>
+          <w:sz w:val="28"/>
+          <w:szCs w:val="28"/>
+          <w:lang w:bidi="ar-SY"/>
+        </w:rPr>
+        <w:t>loan</w:t>
+      </w:r>
+      <w:r>
+        <w:rPr>
+          <w:sz w:val="28"/>
+          <w:szCs w:val="28"/>
+          <w:lang w:bidi="ar-SY"/>
+        </w:rPr>
+        <w:t>_</w:t>
+      </w:r>
+      <w:r>
+        <w:rPr>
+          <w:sz w:val="28"/>
+          <w:szCs w:val="28"/>
+          <w:lang w:bidi="ar-SY"/>
+        </w:rPr>
+        <w:t>value</w:t>
+      </w:r>
+      <w:proofErr w:type="spellEnd"/>
+      <w:r>
+        <w:rPr>
+          <w:sz w:val="28"/>
+          <w:szCs w:val="28"/>
+          <w:lang w:bidi="ar-SY"/>
+        </w:rPr>
+        <w:t>&lt;=5000</w:t>
+      </w:r>
+    </w:p>
+    <w:p>
+      <w:pPr>
+        <w:ind w:firstLine="720"/>
+        <w:rPr>
+          <w:sz w:val="28"/>
+          <w:szCs w:val="28"/>
+          <w:lang w:bidi="ar-SY"/>
+        </w:rPr>
+      </w:pPr>
+      <w:r>
+        <w:rPr>
+          <w:rFonts w:hint="cs"/>
+          <w:sz w:val="28"/>
+          <w:szCs w:val="28"/>
+          <w:rtl/>
+          <w:lang w:bidi="ar-SY"/>
+        </w:rPr>
+        <w:t>اضافة</w:t>
+      </w:r>
+      <w:r>
+        <w:rPr>
+          <w:sz w:val="28"/>
+          <w:szCs w:val="28"/>
+          <w:lang w:bidi="ar-SY"/>
+        </w:rPr>
+        <w:t xml:space="preserve"> “</w:t>
+      </w:r>
+      <w:r>
+        <w:rPr>
+          <w:rFonts w:hint="cs"/>
+          <w:sz w:val="28"/>
+          <w:szCs w:val="28"/>
+          <w:rtl/>
+          <w:lang w:bidi="ar-SY"/>
+        </w:rPr>
         <w:t>قيمة القرض أقل من المسموح</w:t>
       </w:r>
       <w:r>
@@ -527,39 +1138,137 @@
         </w:rPr>
         <w:t>”</w:t>
       </w:r>
-    </w:p>
-    <w:p>
-      <w:pPr>
-        <w:rPr>
-          <w:sz w:val="28"/>
-          <w:szCs w:val="28"/>
-          <w:lang w:bidi="ar-SY"/>
-        </w:rPr>
-      </w:pPr>
-      <w:r>
-        <w:rPr>
-          <w:sz w:val="28"/>
-          <w:szCs w:val="28"/>
-          <w:lang w:bidi="ar-SY"/>
-        </w:rPr>
-        <w:tab/>
-      </w:r>
-      <w:r>
-        <w:rPr>
-          <w:sz w:val="28"/>
-          <w:szCs w:val="28"/>
-          <w:lang w:bidi="ar-SY"/>
-        </w:rPr>
-        <w:tab/>
-      </w:r>
-      <w:r>
-        <w:rPr>
-          <w:sz w:val="28"/>
-          <w:szCs w:val="28"/>
-          <w:lang w:bidi="ar-SY"/>
-        </w:rPr>
-        <w:tab/>
-        <w:t xml:space="preserve">      Else</w:t>
+      <w:r>
+        <w:rPr>
+          <w:rFonts w:hint="cs"/>
+          <w:sz w:val="28"/>
+          <w:szCs w:val="28"/>
+          <w:rtl/>
+          <w:lang w:bidi="ar-SY"/>
+        </w:rPr>
+        <w:t xml:space="preserve">  </w:t>
+      </w:r>
+      <w:r>
+        <w:rPr>
+          <w:sz w:val="28"/>
+          <w:szCs w:val="28"/>
+          <w:lang w:bidi="ar-SY"/>
+        </w:rPr>
+        <w:t xml:space="preserve"> </w:t>
+      </w:r>
+      <w:r>
+        <w:rPr>
+          <w:lang w:bidi="ar-SY"/>
+        </w:rPr>
+        <w:sym w:font="Wingdings" w:char="F0E0"/>
+      </w:r>
+      <w:r>
+        <w:rPr>
+          <w:sz w:val="28"/>
+          <w:szCs w:val="28"/>
+          <w:lang w:bidi="ar-SY"/>
+        </w:rPr>
+        <w:t xml:space="preserve"> </w:t>
+      </w:r>
+      <w:proofErr w:type="spellStart"/>
+      <w:r>
+        <w:rPr>
+          <w:sz w:val="28"/>
+          <w:szCs w:val="28"/>
+          <w:lang w:bidi="ar-SY"/>
+        </w:rPr>
+        <w:t>ban</w:t>
+      </w:r>
+      <w:r>
+        <w:rPr>
+          <w:sz w:val="28"/>
+          <w:szCs w:val="28"/>
+          <w:lang w:bidi="ar-SY"/>
+        </w:rPr>
+        <w:t>_</w:t>
+      </w:r>
+      <w:r>
+        <w:rPr>
+          <w:sz w:val="28"/>
+          <w:szCs w:val="28"/>
+          <w:lang w:bidi="ar-SY"/>
+        </w:rPr>
+        <w:t>reason</w:t>
+      </w:r>
+      <w:proofErr w:type="spellEnd"/>
+    </w:p>
+    <w:p>
+      <w:pPr>
+        <w:pStyle w:val="ListParagraph"/>
+        <w:numPr>
+          <w:ilvl w:val="0"/>
+          <w:numId w:val="2"/>
+        </w:numPr>
+        <w:rPr>
+          <w:sz w:val="28"/>
+          <w:szCs w:val="28"/>
+          <w:lang w:bidi="ar-SY"/>
+        </w:rPr>
+      </w:pPr>
+      <w:r>
+        <w:rPr>
+          <w:sz w:val="28"/>
+          <w:szCs w:val="28"/>
+          <w:lang w:bidi="ar-SY"/>
+        </w:rPr>
+        <w:t xml:space="preserve"> If </w:t>
+      </w:r>
+      <w:proofErr w:type="spellStart"/>
+      <w:r>
+        <w:rPr>
+          <w:sz w:val="28"/>
+          <w:szCs w:val="28"/>
+          <w:lang w:bidi="ar-SY"/>
+        </w:rPr>
+        <w:t>len</w:t>
+      </w:r>
+      <w:proofErr w:type="spellEnd"/>
+      <w:r>
+        <w:rPr>
+          <w:sz w:val="28"/>
+          <w:szCs w:val="28"/>
+          <w:lang w:bidi="ar-SY"/>
+        </w:rPr>
+        <w:t xml:space="preserve"> (</w:t>
+      </w:r>
+      <w:proofErr w:type="spellStart"/>
+      <w:r>
+        <w:rPr>
+          <w:sz w:val="28"/>
+          <w:szCs w:val="28"/>
+          <w:lang w:bidi="ar-SY"/>
+        </w:rPr>
+        <w:t>ban</w:t>
+      </w:r>
+      <w:r>
+        <w:rPr>
+          <w:sz w:val="28"/>
+          <w:szCs w:val="28"/>
+          <w:lang w:bidi="ar-SY"/>
+        </w:rPr>
+        <w:t>_</w:t>
+      </w:r>
+      <w:r>
+        <w:rPr>
+          <w:sz w:val="28"/>
+          <w:szCs w:val="28"/>
+          <w:lang w:bidi="ar-SY"/>
+        </w:rPr>
+        <w:t>reasons</w:t>
+      </w:r>
+      <w:proofErr w:type="spellEnd"/>
+      <w:r>
+        <w:rPr>
+          <w:sz w:val="28"/>
+          <w:szCs w:val="28"/>
+          <w:lang w:bidi="ar-SY"/>
+        </w:rPr>
+        <w:t>) ==0</w:t>
       </w:r>
     </w:p>
     <w:p>
@@ -569,19 +1278,46 @@
           <w:ilvl w:val="0"/>
           <w:numId w:val="5"/>
         </w:numPr>
-        <w:rPr>
-          <w:sz w:val="28"/>
-          <w:szCs w:val="28"/>
-          <w:lang w:bidi="ar-SY"/>
-        </w:rPr>
-      </w:pPr>
-      <w:r>
-        <w:rPr>
-          <w:sz w:val="28"/>
-          <w:szCs w:val="28"/>
-          <w:lang w:bidi="ar-SY"/>
-        </w:rPr>
-        <w:t xml:space="preserve">loan-value * 0.1 </w:t>
+        <w:ind w:left="1440"/>
+        <w:rPr>
+          <w:sz w:val="28"/>
+          <w:szCs w:val="28"/>
+          <w:lang w:bidi="ar-SY"/>
+        </w:rPr>
+      </w:pPr>
+      <w:proofErr w:type="spellStart"/>
+      <w:r>
+        <w:rPr>
+          <w:sz w:val="28"/>
+          <w:szCs w:val="28"/>
+          <w:lang w:bidi="ar-SY"/>
+        </w:rPr>
+        <w:t>loan</w:t>
+      </w:r>
+      <w:r>
+        <w:rPr>
+          <w:sz w:val="28"/>
+          <w:szCs w:val="28"/>
+          <w:lang w:bidi="ar-SY"/>
+        </w:rPr>
+        <w:t>_</w:t>
+      </w:r>
+      <w:r>
+        <w:rPr>
+          <w:sz w:val="28"/>
+          <w:szCs w:val="28"/>
+          <w:lang w:bidi="ar-SY"/>
+        </w:rPr>
+        <w:t>value</w:t>
+      </w:r>
+      <w:proofErr w:type="spellEnd"/>
+      <w:r>
+        <w:rPr>
+          <w:sz w:val="28"/>
+          <w:szCs w:val="28"/>
+          <w:lang w:bidi="ar-SY"/>
+        </w:rPr>
+        <w:t xml:space="preserve"> * 0.1 </w:t>
       </w:r>
       <w:r>
         <w:rPr>
@@ -597,8 +1333,34 @@
           <w:szCs w:val="28"/>
           <w:lang w:bidi="ar-SY"/>
         </w:rPr>
-        <w:t xml:space="preserve"> monthly-payment</w:t>
-      </w:r>
+        <w:t xml:space="preserve"> </w:t>
+      </w:r>
+      <w:proofErr w:type="spellStart"/>
+      <w:r>
+        <w:rPr>
+          <w:sz w:val="28"/>
+          <w:szCs w:val="28"/>
+          <w:lang w:bidi="ar-SY"/>
+        </w:rPr>
+        <w:t>monthly</w:t>
+      </w:r>
+      <w:r>
+        <w:rPr>
+          <w:sz w:val="28"/>
+          <w:szCs w:val="28"/>
+          <w:lang w:bidi="ar-SY"/>
+        </w:rPr>
+        <w:t>_</w:t>
+      </w:r>
+      <w:r>
+        <w:rPr>
+          <w:sz w:val="28"/>
+          <w:szCs w:val="28"/>
+          <w:lang w:bidi="ar-SY"/>
+        </w:rPr>
+        <w:t>payment</w:t>
+      </w:r>
+      <w:proofErr w:type="spellEnd"/>
     </w:p>
     <w:p>
       <w:pPr>
@@ -607,27 +1369,60 @@
           <w:ilvl w:val="0"/>
           <w:numId w:val="5"/>
         </w:numPr>
-        <w:rPr>
-          <w:sz w:val="28"/>
-          <w:szCs w:val="28"/>
-          <w:lang w:bidi="ar-SY"/>
-        </w:rPr>
-      </w:pPr>
-      <w:r>
-        <w:rPr>
-          <w:sz w:val="28"/>
-          <w:szCs w:val="28"/>
-          <w:lang w:bidi="ar-SY"/>
-        </w:rPr>
-        <w:t>If loan-value &lt;20000</w:t>
-      </w:r>
-      <w:bookmarkStart w:id="0" w:name="_GoBack"/>
-      <w:bookmarkEnd w:id="0"/>
+        <w:ind w:left="1440"/>
+        <w:rPr>
+          <w:sz w:val="28"/>
+          <w:szCs w:val="28"/>
+          <w:lang w:bidi="ar-SY"/>
+        </w:rPr>
+      </w:pPr>
+      <w:r>
+        <w:rPr>
+          <w:sz w:val="28"/>
+          <w:szCs w:val="28"/>
+          <w:lang w:bidi="ar-SY"/>
+        </w:rPr>
+        <w:t xml:space="preserve">If </w:t>
+      </w:r>
+      <w:proofErr w:type="spellStart"/>
+      <w:r>
+        <w:rPr>
+          <w:sz w:val="28"/>
+          <w:szCs w:val="28"/>
+          <w:lang w:bidi="ar-SY"/>
+        </w:rPr>
+        <w:t>loan</w:t>
+      </w:r>
+      <w:r>
+        <w:rPr>
+          <w:sz w:val="28"/>
+          <w:szCs w:val="28"/>
+          <w:lang w:bidi="ar-SY"/>
+        </w:rPr>
+        <w:t>_</w:t>
+      </w:r>
+      <w:r>
+        <w:rPr>
+          <w:sz w:val="28"/>
+          <w:szCs w:val="28"/>
+          <w:lang w:bidi="ar-SY"/>
+        </w:rPr>
+        <w:t>value</w:t>
+      </w:r>
+      <w:proofErr w:type="spellEnd"/>
+      <w:r>
+        <w:rPr>
+          <w:sz w:val="28"/>
+          <w:szCs w:val="28"/>
+          <w:lang w:bidi="ar-SY"/>
+        </w:rPr>
+        <w:t xml:space="preserve"> &lt;20000</w:t>
+      </w:r>
     </w:p>
     <w:p>
       <w:pPr>
         <w:pStyle w:val="ListParagraph"/>
-        <w:ind w:left="3600"/>
+        <w:ind w:left="1440"/>
         <w:rPr>
           <w:sz w:val="28"/>
           <w:szCs w:val="28"/>
@@ -649,7 +1444,40 @@
           <w:lang w:bidi="ar-SY"/>
         </w:rPr>
         <w:tab/>
-        <w:t xml:space="preserve">loan-value * 0.015 </w:t>
+      </w:r>
+      <w:proofErr w:type="spellStart"/>
+      <w:r>
+        <w:rPr>
+          <w:sz w:val="28"/>
+          <w:szCs w:val="28"/>
+          <w:lang w:bidi="ar-SY"/>
+        </w:rPr>
+        <w:t>loan</w:t>
+      </w:r>
+      <w:r>
+        <w:rPr>
+          <w:sz w:val="28"/>
+          <w:szCs w:val="28"/>
+          <w:lang w:bidi="ar-SY"/>
+        </w:rPr>
+        <w:t>_</w:t>
+      </w:r>
+      <w:r>
+        <w:rPr>
+          <w:sz w:val="28"/>
+          <w:szCs w:val="28"/>
+          <w:lang w:bidi="ar-SY"/>
+        </w:rPr>
+        <w:t>value</w:t>
+      </w:r>
+      <w:proofErr w:type="spellEnd"/>
+      <w:r>
+        <w:rPr>
+          <w:sz w:val="28"/>
+          <w:szCs w:val="28"/>
+          <w:lang w:bidi="ar-SY"/>
+        </w:rPr>
+        <w:t xml:space="preserve"> * 0.015 </w:t>
       </w:r>
       <w:r>
         <w:rPr>
@@ -671,7 +1499,7 @@
     <w:p>
       <w:pPr>
         <w:pStyle w:val="ListParagraph"/>
-        <w:ind w:left="3600"/>
+        <w:ind w:left="1440"/>
         <w:rPr>
           <w:sz w:val="28"/>
           <w:szCs w:val="28"/>
@@ -690,7 +1518,7 @@
     <w:p>
       <w:pPr>
         <w:pStyle w:val="ListParagraph"/>
-        <w:ind w:left="3600"/>
+        <w:ind w:left="1440"/>
         <w:rPr>
           <w:sz w:val="28"/>
           <w:szCs w:val="28"/>
@@ -704,7 +1532,40 @@
           <w:lang w:bidi="ar-SY"/>
         </w:rPr>
         <w:tab/>
-        <w:t>loan-value * 0.</w:t>
+      </w:r>
+      <w:proofErr w:type="spellStart"/>
+      <w:r>
+        <w:rPr>
+          <w:sz w:val="28"/>
+          <w:szCs w:val="28"/>
+          <w:lang w:bidi="ar-SY"/>
+        </w:rPr>
+        <w:t>loan</w:t>
+      </w:r>
+      <w:r>
+        <w:rPr>
+          <w:sz w:val="28"/>
+          <w:szCs w:val="28"/>
+          <w:lang w:bidi="ar-SY"/>
+        </w:rPr>
+        <w:t>_</w:t>
+      </w:r>
+      <w:r>
+        <w:rPr>
+          <w:sz w:val="28"/>
+          <w:szCs w:val="28"/>
+          <w:lang w:bidi="ar-SY"/>
+        </w:rPr>
+        <w:t>value</w:t>
+      </w:r>
+      <w:proofErr w:type="spellEnd"/>
+      <w:r>
+        <w:rPr>
+          <w:sz w:val="28"/>
+          <w:szCs w:val="28"/>
+          <w:lang w:bidi="ar-SY"/>
+        </w:rPr>
+        <w:t xml:space="preserve"> * 0.</w:t>
       </w:r>
       <w:r>
         <w:rPr>
@@ -748,6 +1609,7 @@
           <w:ilvl w:val="0"/>
           <w:numId w:val="5"/>
         </w:numPr>
+        <w:ind w:left="1440"/>
         <w:rPr>
           <w:sz w:val="28"/>
           <w:szCs w:val="28"/>
@@ -768,7 +1630,41 @@
           <w:szCs w:val="28"/>
           <w:lang w:bidi="ar-SY"/>
         </w:rPr>
-        <w:t xml:space="preserve"> + monthly-payment </w:t>
+        <w:t xml:space="preserve"> + </w:t>
+      </w:r>
+      <w:proofErr w:type="spellStart"/>
+      <w:r>
+        <w:rPr>
+          <w:sz w:val="28"/>
+          <w:szCs w:val="28"/>
+          <w:lang w:bidi="ar-SY"/>
+        </w:rPr>
+        <w:t>monthly</w:t>
+      </w:r>
+      <w:r>
+        <w:rPr>
+          <w:sz w:val="28"/>
+          <w:szCs w:val="28"/>
+          <w:lang w:bidi="ar-SY"/>
+        </w:rPr>
+        <w:t>_</w:t>
+      </w:r>
+      <w:r>
+        <w:rPr>
+          <w:sz w:val="28"/>
+          <w:szCs w:val="28"/>
+          <w:lang w:bidi="ar-SY"/>
+        </w:rPr>
+        <w:t>payment</w:t>
+      </w:r>
+      <w:proofErr w:type="spellEnd"/>
+      <w:r>
+        <w:rPr>
+          <w:sz w:val="28"/>
+          <w:szCs w:val="28"/>
+          <w:lang w:bidi="ar-SY"/>
+        </w:rPr>
+        <w:t xml:space="preserve"> </w:t>
       </w:r>
       <w:r>
         <w:rPr>
@@ -784,8 +1680,50 @@
           <w:szCs w:val="28"/>
           <w:lang w:bidi="ar-SY"/>
         </w:rPr>
-        <w:t xml:space="preserve"> total-monthly-payment</w:t>
-      </w:r>
+        <w:t xml:space="preserve"> </w:t>
+      </w:r>
+      <w:proofErr w:type="spellStart"/>
+      <w:r>
+        <w:rPr>
+          <w:sz w:val="28"/>
+          <w:szCs w:val="28"/>
+          <w:lang w:bidi="ar-SY"/>
+        </w:rPr>
+        <w:t>total</w:t>
+      </w:r>
+      <w:r>
+        <w:rPr>
+          <w:sz w:val="28"/>
+          <w:szCs w:val="28"/>
+          <w:lang w:bidi="ar-SY"/>
+        </w:rPr>
+        <w:t>_</w:t>
+      </w:r>
+      <w:r>
+        <w:rPr>
+          <w:sz w:val="28"/>
+          <w:szCs w:val="28"/>
+          <w:lang w:bidi="ar-SY"/>
+        </w:rPr>
+        <w:t>monthly</w:t>
+      </w:r>
+      <w:r>
+        <w:rPr>
+          <w:sz w:val="28"/>
+          <w:szCs w:val="28"/>
+          <w:lang w:bidi="ar-SY"/>
+        </w:rPr>
+        <w:t>_</w:t>
+      </w:r>
+      <w:r>
+        <w:rPr>
+          <w:sz w:val="28"/>
+          <w:szCs w:val="28"/>
+          <w:lang w:bidi="ar-SY"/>
+        </w:rPr>
+        <w:t>payment</w:t>
+      </w:r>
+      <w:proofErr w:type="spellEnd"/>
     </w:p>
     <w:p>
       <w:pPr>
@@ -794,354 +1732,475 @@
           <w:ilvl w:val="0"/>
           <w:numId w:val="5"/>
         </w:numPr>
-        <w:rPr>
-          <w:sz w:val="28"/>
-          <w:szCs w:val="28"/>
-          <w:lang w:bidi="ar-SY"/>
-        </w:rPr>
-      </w:pPr>
-      <w:r>
-        <w:rPr>
-          <w:sz w:val="28"/>
-          <w:szCs w:val="28"/>
-          <w:lang w:bidi="ar-SY"/>
-        </w:rPr>
-        <w:t>If total-monthly-payment &gt; (monthly-income * 0.3)</w:t>
-      </w:r>
+        <w:ind w:left="1440"/>
+        <w:rPr>
+          <w:sz w:val="28"/>
+          <w:szCs w:val="28"/>
+          <w:lang w:bidi="ar-SY"/>
+        </w:rPr>
+      </w:pPr>
+      <w:r>
+        <w:rPr>
+          <w:sz w:val="28"/>
+          <w:szCs w:val="28"/>
+          <w:lang w:bidi="ar-SY"/>
+        </w:rPr>
+        <w:t xml:space="preserve">If </w:t>
+      </w:r>
+      <w:proofErr w:type="spellStart"/>
+      <w:r>
+        <w:rPr>
+          <w:sz w:val="28"/>
+          <w:szCs w:val="28"/>
+          <w:lang w:bidi="ar-SY"/>
+        </w:rPr>
+        <w:t>total</w:t>
+      </w:r>
+      <w:r>
+        <w:rPr>
+          <w:sz w:val="28"/>
+          <w:szCs w:val="28"/>
+          <w:lang w:bidi="ar-SY"/>
+        </w:rPr>
+        <w:t>_</w:t>
+      </w:r>
+      <w:r>
+        <w:rPr>
+          <w:sz w:val="28"/>
+          <w:szCs w:val="28"/>
+          <w:lang w:bidi="ar-SY"/>
+        </w:rPr>
+        <w:t>monthly</w:t>
+      </w:r>
+      <w:r>
+        <w:rPr>
+          <w:sz w:val="28"/>
+          <w:szCs w:val="28"/>
+          <w:lang w:bidi="ar-SY"/>
+        </w:rPr>
+        <w:t>_</w:t>
+      </w:r>
+      <w:r>
+        <w:rPr>
+          <w:sz w:val="28"/>
+          <w:szCs w:val="28"/>
+          <w:lang w:bidi="ar-SY"/>
+        </w:rPr>
+        <w:t>payment</w:t>
+      </w:r>
+      <w:proofErr w:type="spellEnd"/>
+      <w:r>
+        <w:rPr>
+          <w:sz w:val="28"/>
+          <w:szCs w:val="28"/>
+          <w:lang w:bidi="ar-SY"/>
+        </w:rPr>
+        <w:t xml:space="preserve"> &gt; (</w:t>
+      </w:r>
+      <w:proofErr w:type="spellStart"/>
+      <w:r>
+        <w:rPr>
+          <w:sz w:val="28"/>
+          <w:szCs w:val="28"/>
+          <w:lang w:bidi="ar-SY"/>
+        </w:rPr>
+        <w:t>monthly</w:t>
+      </w:r>
+      <w:r>
+        <w:rPr>
+          <w:sz w:val="28"/>
+          <w:szCs w:val="28"/>
+          <w:lang w:bidi="ar-SY"/>
+        </w:rPr>
+        <w:t>_</w:t>
+      </w:r>
+      <w:r>
+        <w:rPr>
+          <w:sz w:val="28"/>
+          <w:szCs w:val="28"/>
+          <w:lang w:bidi="ar-SY"/>
+        </w:rPr>
+        <w:t>income</w:t>
+      </w:r>
+      <w:proofErr w:type="spellEnd"/>
+      <w:r>
+        <w:rPr>
+          <w:sz w:val="28"/>
+          <w:szCs w:val="28"/>
+          <w:lang w:bidi="ar-SY"/>
+        </w:rPr>
+        <w:t xml:space="preserve"> * 0.3)</w:t>
+      </w:r>
+    </w:p>
+    <w:p>
+      <w:pPr>
+        <w:ind w:left="1080" w:firstLine="720"/>
+        <w:rPr>
+          <w:sz w:val="28"/>
+          <w:szCs w:val="28"/>
+          <w:lang w:bidi="ar-SY"/>
+        </w:rPr>
+      </w:pPr>
+      <w:r>
+        <w:rPr>
+          <w:sz w:val="28"/>
+          <w:szCs w:val="28"/>
+          <w:lang w:bidi="ar-SY"/>
+        </w:rPr>
+        <w:t>Write “</w:t>
+      </w:r>
+      <w:r>
+        <w:rPr>
+          <w:rFonts w:hint="cs"/>
+          <w:sz w:val="28"/>
+          <w:szCs w:val="28"/>
+          <w:rtl/>
+          <w:lang w:bidi="ar-SY"/>
+        </w:rPr>
+        <w:t>القسط الشهري يتجاوز 30% من الدخل الشهري</w:t>
+      </w:r>
+      <w:r>
+        <w:rPr>
+          <w:sz w:val="28"/>
+          <w:szCs w:val="28"/>
+          <w:lang w:bidi="ar-SY"/>
+        </w:rPr>
+        <w:t>”</w:t>
+      </w:r>
+    </w:p>
+    <w:p>
+      <w:pPr>
+        <w:rPr>
+          <w:sz w:val="28"/>
+          <w:szCs w:val="28"/>
+          <w:lang w:bidi="ar-SY"/>
+        </w:rPr>
+      </w:pPr>
+      <w:r>
+        <w:rPr>
+          <w:sz w:val="28"/>
+          <w:szCs w:val="28"/>
+          <w:lang w:bidi="ar-SY"/>
+        </w:rPr>
+        <w:tab/>
+      </w:r>
+      <w:r>
+        <w:rPr>
+          <w:sz w:val="28"/>
+          <w:szCs w:val="28"/>
+          <w:lang w:bidi="ar-SY"/>
+        </w:rPr>
+        <w:t xml:space="preserve">      </w:t>
+      </w:r>
+      <w:r>
+        <w:rPr>
+          <w:sz w:val="28"/>
+          <w:szCs w:val="28"/>
+          <w:lang w:bidi="ar-SY"/>
+        </w:rPr>
+        <w:tab/>
+        <w:t xml:space="preserve"> </w:t>
+      </w:r>
+      <w:r>
+        <w:rPr>
+          <w:sz w:val="28"/>
+          <w:szCs w:val="28"/>
+          <w:lang w:bidi="ar-SY"/>
+        </w:rPr>
+        <w:t>Else</w:t>
+      </w:r>
+    </w:p>
+    <w:p>
+      <w:pPr>
+        <w:rPr>
+          <w:sz w:val="28"/>
+          <w:szCs w:val="28"/>
+          <w:lang w:bidi="ar-SY"/>
+        </w:rPr>
+      </w:pPr>
+      <w:r>
+        <w:rPr>
+          <w:sz w:val="28"/>
+          <w:szCs w:val="28"/>
+          <w:lang w:bidi="ar-SY"/>
+        </w:rPr>
+        <w:tab/>
+      </w:r>
+      <w:r>
+        <w:rPr>
+          <w:sz w:val="28"/>
+          <w:szCs w:val="28"/>
+          <w:lang w:bidi="ar-SY"/>
+        </w:rPr>
+        <w:tab/>
+        <w:t xml:space="preserve">     </w:t>
+      </w:r>
+      <w:r>
+        <w:rPr>
+          <w:sz w:val="28"/>
+          <w:szCs w:val="28"/>
+          <w:lang w:bidi="ar-SY"/>
+        </w:rPr>
+        <w:t>Write “</w:t>
+      </w:r>
+      <w:r>
+        <w:rPr>
+          <w:rFonts w:hint="cs"/>
+          <w:sz w:val="28"/>
+          <w:szCs w:val="28"/>
+          <w:rtl/>
+          <w:lang w:bidi="ar-SY"/>
+        </w:rPr>
+        <w:t>أنت مؤهل للحصول على قرض</w:t>
+      </w:r>
+      <w:r>
+        <w:rPr>
+          <w:sz w:val="28"/>
+          <w:szCs w:val="28"/>
+          <w:lang w:bidi="ar-SY"/>
+        </w:rPr>
+        <w:t>”</w:t>
+      </w:r>
+    </w:p>
+    <w:p>
+      <w:pPr>
+        <w:ind w:left="2160"/>
+        <w:rPr>
+          <w:sz w:val="28"/>
+          <w:szCs w:val="28"/>
+          <w:lang w:bidi="ar-SY"/>
+        </w:rPr>
+      </w:pPr>
+      <w:r>
+        <w:rPr>
+          <w:sz w:val="28"/>
+          <w:szCs w:val="28"/>
+          <w:lang w:bidi="ar-SY"/>
+        </w:rPr>
+        <w:t xml:space="preserve">Write </w:t>
+      </w:r>
+      <w:proofErr w:type="gramStart"/>
+      <w:r>
+        <w:rPr>
+          <w:sz w:val="28"/>
+          <w:szCs w:val="28"/>
+          <w:lang w:bidi="ar-SY"/>
+        </w:rPr>
+        <w:t xml:space="preserve">“ </w:t>
+      </w:r>
+      <w:r>
+        <w:rPr>
+          <w:sz w:val="28"/>
+          <w:szCs w:val="28"/>
+          <w:rtl/>
+          <w:lang w:bidi="ar-SY"/>
+        </w:rPr>
+        <w:t>قيمة</w:t>
+      </w:r>
+      <w:proofErr w:type="gramEnd"/>
+      <w:r>
+        <w:rPr>
+          <w:rFonts w:hint="cs"/>
+          <w:sz w:val="28"/>
+          <w:szCs w:val="28"/>
+          <w:rtl/>
+          <w:lang w:bidi="ar-SY"/>
+        </w:rPr>
+        <w:t xml:space="preserve"> القسط الشهري:</w:t>
+      </w:r>
+      <w:r>
+        <w:rPr>
+          <w:sz w:val="28"/>
+          <w:szCs w:val="28"/>
+          <w:lang w:bidi="ar-SY"/>
+        </w:rPr>
+        <w:t xml:space="preserve"> “ + </w:t>
+      </w:r>
+      <w:proofErr w:type="spellStart"/>
+      <w:r>
+        <w:rPr>
+          <w:sz w:val="28"/>
+          <w:szCs w:val="28"/>
+          <w:lang w:bidi="ar-SY"/>
+        </w:rPr>
+        <w:t>monthly</w:t>
+      </w:r>
+      <w:r>
+        <w:rPr>
+          <w:sz w:val="28"/>
+          <w:szCs w:val="28"/>
+          <w:lang w:bidi="ar-SY"/>
+        </w:rPr>
+        <w:t>_</w:t>
+      </w:r>
+      <w:r>
+        <w:rPr>
+          <w:sz w:val="28"/>
+          <w:szCs w:val="28"/>
+          <w:lang w:bidi="ar-SY"/>
+        </w:rPr>
+        <w:t>payment</w:t>
+      </w:r>
+      <w:proofErr w:type="spellEnd"/>
+    </w:p>
+    <w:p>
+      <w:pPr>
+        <w:ind w:left="2160"/>
+        <w:rPr>
+          <w:sz w:val="28"/>
+          <w:szCs w:val="28"/>
+          <w:lang w:bidi="ar-SY"/>
+        </w:rPr>
+      </w:pPr>
+      <w:r>
+        <w:rPr>
+          <w:sz w:val="28"/>
+          <w:szCs w:val="28"/>
+          <w:lang w:bidi="ar-SY"/>
+        </w:rPr>
+        <w:t>Write “</w:t>
+      </w:r>
+      <w:r>
+        <w:rPr>
+          <w:rFonts w:hint="cs"/>
+          <w:sz w:val="28"/>
+          <w:szCs w:val="28"/>
+          <w:rtl/>
+          <w:lang w:bidi="ar-SY"/>
+        </w:rPr>
+        <w:t xml:space="preserve">قيمة قسط التأمين: </w:t>
+      </w:r>
+      <w:proofErr w:type="gramStart"/>
+      <w:r>
+        <w:rPr>
+          <w:sz w:val="28"/>
+          <w:szCs w:val="28"/>
+          <w:lang w:bidi="ar-SY"/>
+        </w:rPr>
+        <w:t>“ +</w:t>
+      </w:r>
+      <w:proofErr w:type="gramEnd"/>
+      <w:r>
+        <w:rPr>
+          <w:sz w:val="28"/>
+          <w:szCs w:val="28"/>
+          <w:lang w:bidi="ar-SY"/>
+        </w:rPr>
+        <w:t xml:space="preserve"> insurance</w:t>
+      </w:r>
+      <w:r>
+        <w:rPr>
+          <w:sz w:val="28"/>
+          <w:szCs w:val="28"/>
+          <w:lang w:bidi="ar-SY"/>
+        </w:rPr>
+        <w:t xml:space="preserve"> </w:t>
+      </w:r>
+    </w:p>
+    <w:p>
+      <w:pPr>
+        <w:ind w:left="2160"/>
+        <w:rPr>
+          <w:sz w:val="28"/>
+          <w:szCs w:val="28"/>
+          <w:lang w:bidi="ar-SY"/>
+        </w:rPr>
+      </w:pPr>
+      <w:r>
+        <w:rPr>
+          <w:sz w:val="28"/>
+          <w:szCs w:val="28"/>
+          <w:lang w:bidi="ar-SY"/>
+        </w:rPr>
+        <w:t>Write “</w:t>
+      </w:r>
+      <w:r>
+        <w:rPr>
+          <w:rFonts w:hint="cs"/>
+          <w:sz w:val="28"/>
+          <w:szCs w:val="28"/>
+          <w:rtl/>
+          <w:lang w:bidi="ar-SY"/>
+        </w:rPr>
+        <w:t xml:space="preserve">المجموع الكلي للقسط الشهري: </w:t>
+      </w:r>
+      <w:proofErr w:type="gramStart"/>
+      <w:r>
+        <w:rPr>
+          <w:sz w:val="28"/>
+          <w:szCs w:val="28"/>
+          <w:lang w:bidi="ar-SY"/>
+        </w:rPr>
+        <w:t>“ +</w:t>
+      </w:r>
+      <w:proofErr w:type="gramEnd"/>
+      <w:r>
+        <w:rPr>
+          <w:sz w:val="28"/>
+          <w:szCs w:val="28"/>
+          <w:lang w:bidi="ar-SY"/>
+        </w:rPr>
+        <w:t xml:space="preserve"> </w:t>
+      </w:r>
+      <w:proofErr w:type="spellStart"/>
+      <w:r>
+        <w:rPr>
+          <w:sz w:val="28"/>
+          <w:szCs w:val="28"/>
+          <w:lang w:bidi="ar-SY"/>
+        </w:rPr>
+        <w:t>total</w:t>
+      </w:r>
+      <w:r>
+        <w:rPr>
+          <w:sz w:val="28"/>
+          <w:szCs w:val="28"/>
+          <w:lang w:bidi="ar-SY"/>
+        </w:rPr>
+        <w:t>_</w:t>
+      </w:r>
+      <w:r>
+        <w:rPr>
+          <w:sz w:val="28"/>
+          <w:szCs w:val="28"/>
+          <w:lang w:bidi="ar-SY"/>
+        </w:rPr>
+        <w:t>monthly</w:t>
+      </w:r>
+      <w:r>
+        <w:rPr>
+          <w:sz w:val="28"/>
+          <w:szCs w:val="28"/>
+          <w:lang w:bidi="ar-SY"/>
+        </w:rPr>
+        <w:t>_</w:t>
+      </w:r>
+      <w:r>
+        <w:rPr>
+          <w:sz w:val="28"/>
+          <w:szCs w:val="28"/>
+          <w:lang w:bidi="ar-SY"/>
+        </w:rPr>
+        <w:t>payment</w:t>
+      </w:r>
+      <w:proofErr w:type="spellEnd"/>
     </w:p>
     <w:p>
       <w:pPr>
         <w:pStyle w:val="ListParagraph"/>
-        <w:ind w:left="4320"/>
-        <w:rPr>
-          <w:sz w:val="28"/>
-          <w:szCs w:val="28"/>
-          <w:lang w:bidi="ar-SY"/>
-        </w:rPr>
-      </w:pPr>
-      <w:r>
-        <w:rPr>
-          <w:sz w:val="28"/>
-          <w:szCs w:val="28"/>
-          <w:lang w:bidi="ar-SY"/>
-        </w:rPr>
-        <w:t>Write “</w:t>
-      </w:r>
-      <w:r>
-        <w:rPr>
-          <w:rFonts w:hint="cs"/>
-          <w:sz w:val="28"/>
-          <w:szCs w:val="28"/>
-          <w:rtl/>
-          <w:lang w:bidi="ar-SY"/>
-        </w:rPr>
-        <w:t>القسط الشهري يتجاوز 30% من الدخل الشهري</w:t>
-      </w:r>
-      <w:r>
-        <w:rPr>
-          <w:sz w:val="28"/>
-          <w:szCs w:val="28"/>
-          <w:lang w:bidi="ar-SY"/>
-        </w:rPr>
-        <w:t>”</w:t>
-      </w:r>
-    </w:p>
-    <w:p>
-      <w:pPr>
-        <w:rPr>
-          <w:sz w:val="28"/>
-          <w:szCs w:val="28"/>
-          <w:lang w:bidi="ar-SY"/>
-        </w:rPr>
-      </w:pPr>
-      <w:r>
-        <w:rPr>
-          <w:sz w:val="28"/>
-          <w:szCs w:val="28"/>
-          <w:lang w:bidi="ar-SY"/>
-        </w:rPr>
-        <w:tab/>
-      </w:r>
-      <w:r>
-        <w:rPr>
-          <w:sz w:val="28"/>
-          <w:szCs w:val="28"/>
-          <w:lang w:bidi="ar-SY"/>
-        </w:rPr>
-        <w:tab/>
-      </w:r>
-      <w:r>
-        <w:rPr>
-          <w:sz w:val="28"/>
-          <w:szCs w:val="28"/>
-          <w:lang w:bidi="ar-SY"/>
-        </w:rPr>
-        <w:tab/>
-      </w:r>
-      <w:r>
-        <w:rPr>
-          <w:sz w:val="28"/>
-          <w:szCs w:val="28"/>
-          <w:lang w:bidi="ar-SY"/>
-        </w:rPr>
-        <w:tab/>
-      </w:r>
-      <w:r>
-        <w:rPr>
-          <w:sz w:val="28"/>
-          <w:szCs w:val="28"/>
-          <w:lang w:bidi="ar-SY"/>
-        </w:rPr>
-        <w:tab/>
-        <w:t>Else</w:t>
-      </w:r>
-    </w:p>
-    <w:p>
-      <w:pPr>
-        <w:rPr>
-          <w:sz w:val="28"/>
-          <w:szCs w:val="28"/>
-          <w:lang w:bidi="ar-SY"/>
-        </w:rPr>
-      </w:pPr>
-      <w:r>
-        <w:rPr>
-          <w:sz w:val="28"/>
-          <w:szCs w:val="28"/>
-          <w:lang w:bidi="ar-SY"/>
-        </w:rPr>
-        <w:tab/>
-      </w:r>
-      <w:r>
-        <w:rPr>
-          <w:sz w:val="28"/>
-          <w:szCs w:val="28"/>
-          <w:lang w:bidi="ar-SY"/>
-        </w:rPr>
-        <w:tab/>
-      </w:r>
-      <w:r>
-        <w:rPr>
-          <w:sz w:val="28"/>
-          <w:szCs w:val="28"/>
-          <w:lang w:bidi="ar-SY"/>
-        </w:rPr>
-        <w:tab/>
-      </w:r>
-      <w:r>
-        <w:rPr>
-          <w:sz w:val="28"/>
-          <w:szCs w:val="28"/>
-          <w:lang w:bidi="ar-SY"/>
-        </w:rPr>
-        <w:tab/>
-      </w:r>
-      <w:r>
-        <w:rPr>
-          <w:sz w:val="28"/>
-          <w:szCs w:val="28"/>
-          <w:lang w:bidi="ar-SY"/>
-        </w:rPr>
-        <w:tab/>
-      </w:r>
-      <w:r>
-        <w:rPr>
-          <w:sz w:val="28"/>
-          <w:szCs w:val="28"/>
-          <w:lang w:bidi="ar-SY"/>
-        </w:rPr>
-        <w:tab/>
-        <w:t>Write “</w:t>
-      </w:r>
-      <w:r>
-        <w:rPr>
-          <w:rFonts w:hint="cs"/>
-          <w:sz w:val="28"/>
-          <w:szCs w:val="28"/>
-          <w:rtl/>
-          <w:lang w:bidi="ar-SY"/>
-        </w:rPr>
-        <w:t>أنت مؤهل للحصول على قرض</w:t>
-      </w:r>
-      <w:r>
-        <w:rPr>
-          <w:sz w:val="28"/>
-          <w:szCs w:val="28"/>
-          <w:lang w:bidi="ar-SY"/>
-        </w:rPr>
-        <w:t>”</w:t>
-      </w:r>
-    </w:p>
-    <w:p>
-      <w:pPr>
-        <w:ind w:left="4320"/>
-        <w:rPr>
-          <w:sz w:val="28"/>
-          <w:szCs w:val="28"/>
-          <w:lang w:bidi="ar-SY"/>
-        </w:rPr>
-      </w:pPr>
-      <w:r>
-        <w:rPr>
-          <w:sz w:val="28"/>
-          <w:szCs w:val="28"/>
-          <w:lang w:bidi="ar-SY"/>
-        </w:rPr>
-        <w:t xml:space="preserve">Write </w:t>
-      </w:r>
-      <w:proofErr w:type="gramStart"/>
-      <w:r>
-        <w:rPr>
-          <w:sz w:val="28"/>
-          <w:szCs w:val="28"/>
-          <w:lang w:bidi="ar-SY"/>
-        </w:rPr>
-        <w:t xml:space="preserve">“ </w:t>
-      </w:r>
-      <w:r>
-        <w:rPr>
-          <w:sz w:val="28"/>
-          <w:szCs w:val="28"/>
-          <w:rtl/>
-          <w:lang w:bidi="ar-SY"/>
-        </w:rPr>
-        <w:t>قيمة</w:t>
-      </w:r>
-      <w:proofErr w:type="gramEnd"/>
-      <w:r>
-        <w:rPr>
-          <w:rFonts w:hint="cs"/>
-          <w:sz w:val="28"/>
-          <w:szCs w:val="28"/>
-          <w:rtl/>
-          <w:lang w:bidi="ar-SY"/>
-        </w:rPr>
-        <w:t xml:space="preserve"> القسط الشهري:</w:t>
-      </w:r>
-      <w:r>
-        <w:rPr>
-          <w:sz w:val="28"/>
-          <w:szCs w:val="28"/>
-          <w:lang w:bidi="ar-SY"/>
-        </w:rPr>
-        <w:t xml:space="preserve"> “ + monthly-payment</w:t>
-      </w:r>
-    </w:p>
-    <w:p>
-      <w:pPr>
-        <w:ind w:left="4320"/>
-        <w:rPr>
-          <w:sz w:val="28"/>
-          <w:szCs w:val="28"/>
-          <w:lang w:bidi="ar-SY"/>
-        </w:rPr>
-      </w:pPr>
-      <w:r>
-        <w:rPr>
-          <w:sz w:val="28"/>
-          <w:szCs w:val="28"/>
-          <w:lang w:bidi="ar-SY"/>
-        </w:rPr>
-        <w:t>Write “</w:t>
-      </w:r>
-      <w:r>
-        <w:rPr>
-          <w:rFonts w:hint="cs"/>
-          <w:sz w:val="28"/>
-          <w:szCs w:val="28"/>
-          <w:rtl/>
-          <w:lang w:bidi="ar-SY"/>
-        </w:rPr>
-        <w:t xml:space="preserve">قيمة قسط التأمين: </w:t>
-      </w:r>
-      <w:proofErr w:type="gramStart"/>
-      <w:r>
-        <w:rPr>
-          <w:sz w:val="28"/>
-          <w:szCs w:val="28"/>
-          <w:lang w:bidi="ar-SY"/>
-        </w:rPr>
-        <w:t>“ +</w:t>
-      </w:r>
-      <w:proofErr w:type="gramEnd"/>
-      <w:r>
-        <w:rPr>
-          <w:sz w:val="28"/>
-          <w:szCs w:val="28"/>
-          <w:lang w:bidi="ar-SY"/>
-        </w:rPr>
-        <w:t xml:space="preserve"> insurance</w:t>
-      </w:r>
-      <w:r>
-        <w:rPr>
-          <w:sz w:val="28"/>
-          <w:szCs w:val="28"/>
-          <w:lang w:bidi="ar-SY"/>
-        </w:rPr>
-        <w:t xml:space="preserve"> </w:t>
-      </w:r>
-    </w:p>
-    <w:p>
-      <w:pPr>
-        <w:ind w:left="4320"/>
-        <w:rPr>
-          <w:sz w:val="28"/>
-          <w:szCs w:val="28"/>
-          <w:lang w:bidi="ar-SY"/>
-        </w:rPr>
-      </w:pPr>
-      <w:r>
-        <w:rPr>
-          <w:sz w:val="28"/>
-          <w:szCs w:val="28"/>
-          <w:lang w:bidi="ar-SY"/>
-        </w:rPr>
-        <w:t>Write “</w:t>
-      </w:r>
-      <w:r>
-        <w:rPr>
-          <w:rFonts w:hint="cs"/>
-          <w:sz w:val="28"/>
-          <w:szCs w:val="28"/>
-          <w:rtl/>
-          <w:lang w:bidi="ar-SY"/>
-        </w:rPr>
-        <w:t xml:space="preserve">المجموع الكلي للقسط الشهري: </w:t>
-      </w:r>
-      <w:proofErr w:type="gramStart"/>
-      <w:r>
-        <w:rPr>
-          <w:sz w:val="28"/>
-          <w:szCs w:val="28"/>
-          <w:lang w:bidi="ar-SY"/>
-        </w:rPr>
-        <w:t>“ +</w:t>
-      </w:r>
-      <w:proofErr w:type="gramEnd"/>
-      <w:r>
-        <w:rPr>
-          <w:sz w:val="28"/>
-          <w:szCs w:val="28"/>
-          <w:lang w:bidi="ar-SY"/>
-        </w:rPr>
-        <w:t xml:space="preserve"> total-monthly-payment</w:t>
-      </w:r>
-    </w:p>
-    <w:p>
-      <w:pPr>
-        <w:pStyle w:val="ListParagraph"/>
-        <w:rPr>
-          <w:sz w:val="28"/>
-          <w:szCs w:val="28"/>
-          <w:lang w:bidi="ar-SY"/>
-        </w:rPr>
-      </w:pPr>
-      <w:r>
-        <w:rPr>
-          <w:sz w:val="28"/>
-          <w:szCs w:val="28"/>
-          <w:lang w:bidi="ar-SY"/>
-        </w:rPr>
+        <w:rPr>
+          <w:sz w:val="28"/>
+          <w:szCs w:val="28"/>
+          <w:lang w:bidi="ar-SY"/>
+        </w:rPr>
+      </w:pPr>
+      <w:r>
+        <w:rPr>
+          <w:sz w:val="28"/>
+          <w:szCs w:val="28"/>
+          <w:lang w:bidi="ar-SY"/>
+        </w:rPr>
+        <w:lastRenderedPageBreak/>
         <w:t>else</w:t>
       </w:r>
     </w:p>
@@ -1160,26 +2219,34 @@
           <w:szCs w:val="28"/>
           <w:lang w:bidi="ar-SY"/>
         </w:rPr>
-        <w:t>write “</w:t>
-      </w:r>
-      <w:r>
-        <w:rPr>
-          <w:rFonts w:hint="cs"/>
-          <w:sz w:val="28"/>
-          <w:szCs w:val="28"/>
-          <w:rtl/>
-          <w:lang w:bidi="ar-SY"/>
-        </w:rPr>
-        <w:t>العمر غير مناسب</w:t>
-      </w:r>
-      <w:r>
-        <w:rPr>
-          <w:sz w:val="28"/>
-          <w:szCs w:val="28"/>
-          <w:lang w:bidi="ar-SY"/>
-        </w:rPr>
-        <w:t>”</w:t>
-      </w:r>
+        <w:t xml:space="preserve">write </w:t>
+      </w:r>
+      <w:proofErr w:type="spellStart"/>
+      <w:r>
+        <w:rPr>
+          <w:sz w:val="28"/>
+          <w:szCs w:val="28"/>
+          <w:lang w:bidi="ar-SY"/>
+        </w:rPr>
+        <w:t>ban</w:t>
+      </w:r>
+      <w:r>
+        <w:rPr>
+          <w:sz w:val="28"/>
+          <w:szCs w:val="28"/>
+          <w:lang w:bidi="ar-SY"/>
+        </w:rPr>
+        <w:t>_</w:t>
+      </w:r>
+      <w:r>
+        <w:rPr>
+          <w:sz w:val="28"/>
+          <w:szCs w:val="28"/>
+          <w:lang w:bidi="ar-SY"/>
+        </w:rPr>
+        <w:t>reasons</w:t>
+      </w:r>
+      <w:proofErr w:type="spellEnd"/>
     </w:p>
     <w:p>
       <w:pPr>
@@ -1504,7 +2571,7 @@
   <w:abstractNum w:abstractNumId="3" w15:restartNumberingAfterBreak="0">
     <w:nsid w:val="58D6457B"/>
     <w:multiLevelType w:val="hybridMultilevel"/>
-    <w:tmpl w:val="7074A102"/>
+    <w:tmpl w:val="BAA85C6A"/>
     <w:lvl w:ilvl="0" w:tplc="0409000F">
       <w:start w:val="1"/>
       <w:numFmt w:val="decimal"/>

</xml_diff>